<commit_message>
Project 2 Submission Final
Final Submission

The report is:
Report_Project2_Duong65857_AER850.pdf

Step 1 to 4 code is:
Code_1_4_Project2_Duong_65857.py

Step 5 code is:
Code_5_Project2_Duong_65857.py
</commit_message>
<xml_diff>
--- a/Report_Project2_Duong65857_AER850.docx
+++ b/Report_Project2_Duong65857_AER850.docx
@@ -2764,10 +2764,10 @@
           <w:lang w:val="en-US"/>
         </w:rPr>
         <w:drawing>
-          <wp:inline distT="0" distB="0" distL="0" distR="0" wp14:anchorId="47ED52E4" wp14:editId="45EF752A">
-            <wp:extent cx="5332288" cy="5332288"/>
-            <wp:effectExtent l="0" t="0" r="1905" b="1905"/>
-            <wp:docPr id="1546689227" name="Picture 3" descr="A black board with white text&#10;&#10;Description automatically generated"/>
+          <wp:inline distT="0" distB="0" distL="0" distR="0" wp14:anchorId="1909F56F" wp14:editId="56F36F75">
+            <wp:extent cx="5383658" cy="5383658"/>
+            <wp:effectExtent l="0" t="0" r="1270" b="1270"/>
+            <wp:docPr id="1948972491" name="Picture 1" descr="A black screen with white text&#10;&#10;Description automatically generated"/>
             <wp:cNvGraphicFramePr>
               <a:graphicFrameLocks xmlns:a="http://schemas.openxmlformats.org/drawingml/2006/main" noChangeAspect="1"/>
             </wp:cNvGraphicFramePr>
@@ -2775,7 +2775,7 @@
               <a:graphicData uri="http://schemas.openxmlformats.org/drawingml/2006/picture">
                 <pic:pic xmlns:pic="http://schemas.openxmlformats.org/drawingml/2006/picture">
                   <pic:nvPicPr>
-                    <pic:cNvPr id="1546689227" name="Picture 3" descr="A black board with white text&#10;&#10;Description automatically generated"/>
+                    <pic:cNvPr id="1948972491" name="Picture 1" descr="A black screen with white text&#10;&#10;Description automatically generated"/>
                     <pic:cNvPicPr/>
                   </pic:nvPicPr>
                   <pic:blipFill>
@@ -2793,7 +2793,7 @@
                   <pic:spPr>
                     <a:xfrm>
                       <a:off x="0" y="0"/>
-                      <a:ext cx="5379990" cy="5379990"/>
+                      <a:ext cx="5411592" cy="5411592"/>
                     </a:xfrm>
                     <a:prstGeom prst="rect">
                       <a:avLst/>
@@ -3030,10 +3030,10 @@
           <w:lang w:val="en-US"/>
         </w:rPr>
         <w:drawing>
-          <wp:inline distT="0" distB="0" distL="0" distR="0" wp14:anchorId="167E66C6" wp14:editId="088A8A7C">
+          <wp:inline distT="0" distB="0" distL="0" distR="0" wp14:anchorId="4AF1ABCB" wp14:editId="58D0A269">
             <wp:extent cx="5373384" cy="5373384"/>
             <wp:effectExtent l="0" t="0" r="0" b="0"/>
-            <wp:docPr id="241462797" name="Picture 4" descr="A black and white photo of a crack&#10;&#10;Description automatically generated"/>
+            <wp:docPr id="630055982" name="Picture 2" descr="A black rectangular object with a hole in it&#10;&#10;Description automatically generated"/>
             <wp:cNvGraphicFramePr>
               <a:graphicFrameLocks xmlns:a="http://schemas.openxmlformats.org/drawingml/2006/main" noChangeAspect="1"/>
             </wp:cNvGraphicFramePr>
@@ -3041,7 +3041,7 @@
               <a:graphicData uri="http://schemas.openxmlformats.org/drawingml/2006/picture">
                 <pic:pic xmlns:pic="http://schemas.openxmlformats.org/drawingml/2006/picture">
                   <pic:nvPicPr>
-                    <pic:cNvPr id="241462797" name="Picture 4" descr="A black and white photo of a crack&#10;&#10;Description automatically generated"/>
+                    <pic:cNvPr id="630055982" name="Picture 2" descr="A black rectangular object with a hole in it&#10;&#10;Description automatically generated"/>
                     <pic:cNvPicPr/>
                   </pic:nvPicPr>
                   <pic:blipFill>
@@ -3059,7 +3059,7 @@
                   <pic:spPr>
                     <a:xfrm>
                       <a:off x="0" y="0"/>
-                      <a:ext cx="5398587" cy="5398587"/>
+                      <a:ext cx="5382788" cy="5382788"/>
                     </a:xfrm>
                     <a:prstGeom prst="rect">
                       <a:avLst/>
@@ -3392,7 +3392,7 @@
           <w:lang w:val="en-US"/>
         </w:rPr>
         <w:drawing>
-          <wp:inline distT="0" distB="0" distL="0" distR="0" wp14:anchorId="2847CB54" wp14:editId="310ADB44">
+          <wp:inline distT="0" distB="0" distL="0" distR="0" wp14:anchorId="2847CB54" wp14:editId="2DA6511A">
             <wp:extent cx="4742188" cy="2815119"/>
             <wp:effectExtent l="0" t="0" r="0" b="4445"/>
             <wp:docPr id="1778428367" name="Picture 8" descr="A graph with blue and orange lines&#10;&#10;Description automatically generated"/>
@@ -3491,7 +3491,7 @@
           <w:lang w:val="en-US"/>
         </w:rPr>
         <w:drawing>
-          <wp:inline distT="0" distB="0" distL="0" distR="0" wp14:anchorId="3E69378B" wp14:editId="480CE06F">
+          <wp:inline distT="0" distB="0" distL="0" distR="0" wp14:anchorId="3E69378B" wp14:editId="6E78DC3F">
             <wp:extent cx="4681147" cy="2784297"/>
             <wp:effectExtent l="0" t="0" r="5715" b="0"/>
             <wp:docPr id="400468162" name="Picture 9" descr="A graph of a line&#10;&#10;Description automatically generated with medium confidence"/>
@@ -7960,6 +7960,299 @@
           <w:lang w:val="en-US"/>
         </w:rPr>
       </w:pPr>
+      <w:r>
+        <w:rPr>
+          <w:rFonts w:ascii="Times New Roman" w:hAnsi="Times New Roman" w:cs="Times New Roman"/>
+          <w:lang w:val="en-US"/>
+        </w:rPr>
+        <w:t>#%% Import packages</w:t>
+      </w:r>
+    </w:p>
+    <w:p>
+      <w:pPr>
+        <w:jc w:val="both"/>
+        <w:rPr>
+          <w:rFonts w:ascii="Times New Roman" w:hAnsi="Times New Roman" w:cs="Times New Roman"/>
+          <w:lang w:val="en-US"/>
+        </w:rPr>
+      </w:pPr>
+      <w:r>
+        <w:rPr>
+          <w:rFonts w:ascii="Times New Roman" w:hAnsi="Times New Roman" w:cs="Times New Roman"/>
+          <w:lang w:val="en-US"/>
+        </w:rPr>
+        <w:t xml:space="preserve">import </w:t>
+      </w:r>
+      <w:proofErr w:type="spellStart"/>
+      <w:proofErr w:type="gramStart"/>
+      <w:r>
+        <w:rPr>
+          <w:rFonts w:ascii="Times New Roman" w:hAnsi="Times New Roman" w:cs="Times New Roman"/>
+          <w:lang w:val="en-US"/>
+        </w:rPr>
+        <w:t>os</w:t>
+      </w:r>
+      <w:proofErr w:type="spellEnd"/>
+      <w:proofErr w:type="gramEnd"/>
+    </w:p>
+    <w:p>
+      <w:pPr>
+        <w:jc w:val="both"/>
+        <w:rPr>
+          <w:rFonts w:ascii="Times New Roman" w:hAnsi="Times New Roman" w:cs="Times New Roman"/>
+          <w:lang w:val="en-US"/>
+        </w:rPr>
+      </w:pPr>
+      <w:r>
+        <w:rPr>
+          <w:rFonts w:ascii="Times New Roman" w:hAnsi="Times New Roman" w:cs="Times New Roman"/>
+          <w:lang w:val="en-US"/>
+        </w:rPr>
+        <w:t xml:space="preserve">import </w:t>
+      </w:r>
+      <w:proofErr w:type="spellStart"/>
+      <w:r>
+        <w:rPr>
+          <w:rFonts w:ascii="Times New Roman" w:hAnsi="Times New Roman" w:cs="Times New Roman"/>
+          <w:lang w:val="en-US"/>
+        </w:rPr>
+        <w:t>tensorflow</w:t>
+      </w:r>
+      <w:proofErr w:type="spellEnd"/>
+      <w:r>
+        <w:rPr>
+          <w:rFonts w:ascii="Times New Roman" w:hAnsi="Times New Roman" w:cs="Times New Roman"/>
+          <w:lang w:val="en-US"/>
+        </w:rPr>
+        <w:t xml:space="preserve"> as </w:t>
+      </w:r>
+      <w:proofErr w:type="spellStart"/>
+      <w:proofErr w:type="gramStart"/>
+      <w:r>
+        <w:rPr>
+          <w:rFonts w:ascii="Times New Roman" w:hAnsi="Times New Roman" w:cs="Times New Roman"/>
+          <w:lang w:val="en-US"/>
+        </w:rPr>
+        <w:t>tf</w:t>
+      </w:r>
+      <w:proofErr w:type="spellEnd"/>
+      <w:proofErr w:type="gramEnd"/>
+    </w:p>
+    <w:p>
+      <w:pPr>
+        <w:jc w:val="both"/>
+        <w:rPr>
+          <w:rFonts w:ascii="Times New Roman" w:hAnsi="Times New Roman" w:cs="Times New Roman"/>
+          <w:lang w:val="en-US"/>
+        </w:rPr>
+      </w:pPr>
+      <w:r>
+        <w:rPr>
+          <w:rFonts w:ascii="Times New Roman" w:hAnsi="Times New Roman" w:cs="Times New Roman"/>
+          <w:lang w:val="en-US"/>
+        </w:rPr>
+        <w:t xml:space="preserve">from </w:t>
+      </w:r>
+      <w:proofErr w:type="spellStart"/>
+      <w:proofErr w:type="gramStart"/>
+      <w:r>
+        <w:rPr>
+          <w:rFonts w:ascii="Times New Roman" w:hAnsi="Times New Roman" w:cs="Times New Roman"/>
+          <w:lang w:val="en-US"/>
+        </w:rPr>
+        <w:t>tensorflow.keras</w:t>
+      </w:r>
+      <w:proofErr w:type="gramEnd"/>
+      <w:r>
+        <w:rPr>
+          <w:rFonts w:ascii="Times New Roman" w:hAnsi="Times New Roman" w:cs="Times New Roman"/>
+          <w:lang w:val="en-US"/>
+        </w:rPr>
+        <w:t>.models</w:t>
+      </w:r>
+      <w:proofErr w:type="spellEnd"/>
+      <w:r>
+        <w:rPr>
+          <w:rFonts w:ascii="Times New Roman" w:hAnsi="Times New Roman" w:cs="Times New Roman"/>
+          <w:lang w:val="en-US"/>
+        </w:rPr>
+        <w:t xml:space="preserve"> import </w:t>
+      </w:r>
+      <w:proofErr w:type="spellStart"/>
+      <w:r>
+        <w:rPr>
+          <w:rFonts w:ascii="Times New Roman" w:hAnsi="Times New Roman" w:cs="Times New Roman"/>
+          <w:lang w:val="en-US"/>
+        </w:rPr>
+        <w:t>load_model</w:t>
+      </w:r>
+      <w:proofErr w:type="spellEnd"/>
+    </w:p>
+    <w:p>
+      <w:pPr>
+        <w:jc w:val="both"/>
+        <w:rPr>
+          <w:rFonts w:ascii="Times New Roman" w:hAnsi="Times New Roman" w:cs="Times New Roman"/>
+          <w:lang w:val="en-US"/>
+        </w:rPr>
+      </w:pPr>
+      <w:r>
+        <w:rPr>
+          <w:rFonts w:ascii="Times New Roman" w:hAnsi="Times New Roman" w:cs="Times New Roman"/>
+          <w:lang w:val="en-US"/>
+        </w:rPr>
+        <w:t xml:space="preserve">from </w:t>
+      </w:r>
+      <w:proofErr w:type="spellStart"/>
+      <w:proofErr w:type="gramStart"/>
+      <w:r>
+        <w:rPr>
+          <w:rFonts w:ascii="Times New Roman" w:hAnsi="Times New Roman" w:cs="Times New Roman"/>
+          <w:lang w:val="en-US"/>
+        </w:rPr>
+        <w:t>tensorflow.keras</w:t>
+      </w:r>
+      <w:proofErr w:type="gramEnd"/>
+      <w:r>
+        <w:rPr>
+          <w:rFonts w:ascii="Times New Roman" w:hAnsi="Times New Roman" w:cs="Times New Roman"/>
+          <w:lang w:val="en-US"/>
+        </w:rPr>
+        <w:t>.preprocessing</w:t>
+      </w:r>
+      <w:proofErr w:type="spellEnd"/>
+      <w:r>
+        <w:rPr>
+          <w:rFonts w:ascii="Times New Roman" w:hAnsi="Times New Roman" w:cs="Times New Roman"/>
+          <w:lang w:val="en-US"/>
+        </w:rPr>
+        <w:t xml:space="preserve"> import image</w:t>
+      </w:r>
+    </w:p>
+    <w:p>
+      <w:pPr>
+        <w:jc w:val="both"/>
+        <w:rPr>
+          <w:rFonts w:ascii="Times New Roman" w:hAnsi="Times New Roman" w:cs="Times New Roman"/>
+          <w:lang w:val="en-US"/>
+        </w:rPr>
+      </w:pPr>
+      <w:r>
+        <w:rPr>
+          <w:rFonts w:ascii="Times New Roman" w:hAnsi="Times New Roman" w:cs="Times New Roman"/>
+          <w:lang w:val="en-US"/>
+        </w:rPr>
+        <w:t xml:space="preserve">import </w:t>
+      </w:r>
+      <w:proofErr w:type="spellStart"/>
+      <w:r>
+        <w:rPr>
+          <w:rFonts w:ascii="Times New Roman" w:hAnsi="Times New Roman" w:cs="Times New Roman"/>
+          <w:lang w:val="en-US"/>
+        </w:rPr>
+        <w:t>numpy</w:t>
+      </w:r>
+      <w:proofErr w:type="spellEnd"/>
+      <w:r>
+        <w:rPr>
+          <w:rFonts w:ascii="Times New Roman" w:hAnsi="Times New Roman" w:cs="Times New Roman"/>
+          <w:lang w:val="en-US"/>
+        </w:rPr>
+        <w:t xml:space="preserve"> as </w:t>
+      </w:r>
+      <w:proofErr w:type="gramStart"/>
+      <w:r>
+        <w:rPr>
+          <w:rFonts w:ascii="Times New Roman" w:hAnsi="Times New Roman" w:cs="Times New Roman"/>
+          <w:lang w:val="en-US"/>
+        </w:rPr>
+        <w:t>np</w:t>
+      </w:r>
+      <w:proofErr w:type="gramEnd"/>
+    </w:p>
+    <w:p>
+      <w:pPr>
+        <w:jc w:val="both"/>
+        <w:rPr>
+          <w:rFonts w:ascii="Times New Roman" w:hAnsi="Times New Roman" w:cs="Times New Roman"/>
+          <w:lang w:val="en-US"/>
+        </w:rPr>
+      </w:pPr>
+      <w:r>
+        <w:rPr>
+          <w:rFonts w:ascii="Times New Roman" w:hAnsi="Times New Roman" w:cs="Times New Roman"/>
+          <w:lang w:val="en-US"/>
+        </w:rPr>
+        <w:t xml:space="preserve">from PIL import Image, </w:t>
+      </w:r>
+      <w:proofErr w:type="spellStart"/>
+      <w:r>
+        <w:rPr>
+          <w:rFonts w:ascii="Times New Roman" w:hAnsi="Times New Roman" w:cs="Times New Roman"/>
+          <w:lang w:val="en-US"/>
+        </w:rPr>
+        <w:t>ImageDraw</w:t>
+      </w:r>
+      <w:proofErr w:type="spellEnd"/>
+      <w:r>
+        <w:rPr>
+          <w:rFonts w:ascii="Times New Roman" w:hAnsi="Times New Roman" w:cs="Times New Roman"/>
+          <w:lang w:val="en-US"/>
+        </w:rPr>
+        <w:t xml:space="preserve">, </w:t>
+      </w:r>
+      <w:proofErr w:type="spellStart"/>
+      <w:r>
+        <w:rPr>
+          <w:rFonts w:ascii="Times New Roman" w:hAnsi="Times New Roman" w:cs="Times New Roman"/>
+          <w:lang w:val="en-US"/>
+        </w:rPr>
+        <w:t>ImageFont</w:t>
+      </w:r>
+      <w:proofErr w:type="spellEnd"/>
+    </w:p>
+    <w:p>
+      <w:pPr>
+        <w:jc w:val="both"/>
+        <w:rPr>
+          <w:rFonts w:ascii="Times New Roman" w:hAnsi="Times New Roman" w:cs="Times New Roman"/>
+          <w:lang w:val="en-US"/>
+        </w:rPr>
+      </w:pPr>
+    </w:p>
+    <w:p>
+      <w:pPr>
+        <w:jc w:val="both"/>
+        <w:rPr>
+          <w:rFonts w:ascii="Times New Roman" w:hAnsi="Times New Roman" w:cs="Times New Roman"/>
+          <w:lang w:val="en-US"/>
+        </w:rPr>
+      </w:pPr>
+      <w:r>
+        <w:rPr>
+          <w:rFonts w:ascii="Times New Roman" w:hAnsi="Times New Roman" w:cs="Times New Roman"/>
+          <w:lang w:val="en-US"/>
+        </w:rPr>
+        <w:t>#%% Step 5: Model Testing</w:t>
+      </w:r>
+    </w:p>
+    <w:p>
+      <w:pPr>
+        <w:jc w:val="both"/>
+        <w:rPr>
+          <w:rFonts w:ascii="Times New Roman" w:hAnsi="Times New Roman" w:cs="Times New Roman"/>
+          <w:lang w:val="en-US"/>
+        </w:rPr>
+      </w:pPr>
+    </w:p>
+    <w:p>
+      <w:pPr>
+        <w:jc w:val="both"/>
+        <w:rPr>
+          <w:rFonts w:ascii="Times New Roman" w:hAnsi="Times New Roman" w:cs="Times New Roman"/>
+          <w:lang w:val="en-US"/>
+        </w:rPr>
+      </w:pPr>
       <w:proofErr w:type="spellStart"/>
       <w:r>
         <w:rPr>
@@ -8695,22 +8988,53 @@
           <w:lang w:val="en-US"/>
         </w:rPr>
       </w:pPr>
-    </w:p>
-    <w:p>
-      <w:pPr>
-        <w:jc w:val="both"/>
-        <w:rPr>
-          <w:rFonts w:ascii="Times New Roman" w:hAnsi="Times New Roman" w:cs="Times New Roman"/>
-          <w:lang w:val="en-US"/>
-        </w:rPr>
-      </w:pPr>
-      <w:proofErr w:type="spellStart"/>
-      <w:r>
-        <w:rPr>
-          <w:rFonts w:ascii="Times New Roman" w:hAnsi="Times New Roman" w:cs="Times New Roman"/>
-          <w:lang w:val="en-US"/>
-        </w:rPr>
-        <w:lastRenderedPageBreak/>
+      <w:r>
+        <w:rPr>
+          <w:rFonts w:ascii="Times New Roman" w:hAnsi="Times New Roman" w:cs="Times New Roman"/>
+          <w:lang w:val="en-US"/>
+        </w:rPr>
+        <w:t>classes = ['</w:t>
+      </w:r>
+      <w:proofErr w:type="spellStart"/>
+      <w:r>
+        <w:rPr>
+          <w:rFonts w:ascii="Times New Roman" w:hAnsi="Times New Roman" w:cs="Times New Roman"/>
+          <w:lang w:val="en-US"/>
+        </w:rPr>
+        <w:t>Large','Medium','Small','None</w:t>
+      </w:r>
+      <w:proofErr w:type="spellEnd"/>
+      <w:r>
+        <w:rPr>
+          <w:rFonts w:ascii="Times New Roman" w:hAnsi="Times New Roman" w:cs="Times New Roman"/>
+          <w:lang w:val="en-US"/>
+        </w:rPr>
+        <w:t>']</w:t>
+      </w:r>
+    </w:p>
+    <w:p>
+      <w:pPr>
+        <w:jc w:val="both"/>
+        <w:rPr>
+          <w:rFonts w:ascii="Times New Roman" w:hAnsi="Times New Roman" w:cs="Times New Roman"/>
+          <w:lang w:val="en-US"/>
+        </w:rPr>
+      </w:pPr>
+    </w:p>
+    <w:p>
+      <w:pPr>
+        <w:jc w:val="both"/>
+        <w:rPr>
+          <w:rFonts w:ascii="Times New Roman" w:hAnsi="Times New Roman" w:cs="Times New Roman"/>
+          <w:lang w:val="en-US"/>
+        </w:rPr>
+      </w:pPr>
+      <w:proofErr w:type="spellStart"/>
+      <w:r>
+        <w:rPr>
+          <w:rFonts w:ascii="Times New Roman" w:hAnsi="Times New Roman" w:cs="Times New Roman"/>
+          <w:lang w:val="en-US"/>
+        </w:rPr>
         <w:t>text_position</w:t>
       </w:r>
       <w:proofErr w:type="spellEnd"/>
@@ -8719,7 +9043,7 @@
           <w:rFonts w:ascii="Times New Roman" w:hAnsi="Times New Roman" w:cs="Times New Roman"/>
           <w:lang w:val="en-US"/>
         </w:rPr>
-        <w:t xml:space="preserve"> = (650, 1400)</w:t>
+        <w:t xml:space="preserve"> = (10, 100)</w:t>
       </w:r>
     </w:p>
     <w:p>
@@ -8842,7 +9166,7 @@
           <w:rFonts w:ascii="Times New Roman" w:hAnsi="Times New Roman" w:cs="Times New Roman"/>
           <w:lang w:val="en-US"/>
         </w:rPr>
-        <w:t>, 100)</w:t>
+        <w:t>, 76)</w:t>
       </w:r>
     </w:p>
     <w:p>
@@ -8931,7 +9255,7 @@
           <w:rFonts w:ascii="Times New Roman" w:hAnsi="Times New Roman" w:cs="Times New Roman"/>
           <w:lang w:val="en-US"/>
         </w:rPr>
-        <w:t>text1 = 'Large Crack: '+str(round(pred1_</w:t>
+        <w:t>text1 = 'True Crack Classification Label: '+classes[pred1[0</w:t>
       </w:r>
       <w:proofErr w:type="gramStart"/>
       <w:r>
@@ -8939,6 +9263,70 @@
           <w:rFonts w:ascii="Times New Roman" w:hAnsi="Times New Roman" w:cs="Times New Roman"/>
           <w:lang w:val="en-US"/>
         </w:rPr>
+        <w:t>]]+</w:t>
+      </w:r>
+      <w:proofErr w:type="gramEnd"/>
+      <w:r>
+        <w:rPr>
+          <w:rFonts w:ascii="Times New Roman" w:hAnsi="Times New Roman" w:cs="Times New Roman"/>
+          <w:lang w:val="en-US"/>
+        </w:rPr>
+        <w:t>'\n'\</w:t>
+      </w:r>
+    </w:p>
+    <w:p>
+      <w:pPr>
+        <w:jc w:val="both"/>
+        <w:rPr>
+          <w:rFonts w:ascii="Times New Roman" w:hAnsi="Times New Roman" w:cs="Times New Roman"/>
+          <w:lang w:val="en-US"/>
+        </w:rPr>
+      </w:pPr>
+      <w:r>
+        <w:rPr>
+          <w:rFonts w:ascii="Times New Roman" w:hAnsi="Times New Roman" w:cs="Times New Roman"/>
+          <w:lang w:val="en-US"/>
+        </w:rPr>
+        <w:t xml:space="preserve">        +'Predicted Crack Classification Label: Medium\n\n\n\n\n\n\n\n\n\n\n\n'\</w:t>
+      </w:r>
+    </w:p>
+    <w:p>
+      <w:pPr>
+        <w:jc w:val="both"/>
+        <w:rPr>
+          <w:rFonts w:ascii="Times New Roman" w:hAnsi="Times New Roman" w:cs="Times New Roman"/>
+          <w:lang w:val="en-US"/>
+        </w:rPr>
+      </w:pPr>
+      <w:r>
+        <w:rPr>
+          <w:rFonts w:ascii="Times New Roman" w:hAnsi="Times New Roman" w:cs="Times New Roman"/>
+          <w:lang w:val="en-US"/>
+        </w:rPr>
+        <w:t xml:space="preserve">        +'\n\n\n\n\n\n\</w:t>
+      </w:r>
+      <w:proofErr w:type="spellStart"/>
+      <w:r>
+        <w:rPr>
+          <w:rFonts w:ascii="Times New Roman" w:hAnsi="Times New Roman" w:cs="Times New Roman"/>
+          <w:lang w:val="en-US"/>
+        </w:rPr>
+        <w:t>nLarge</w:t>
+      </w:r>
+      <w:proofErr w:type="spellEnd"/>
+      <w:r>
+        <w:rPr>
+          <w:rFonts w:ascii="Times New Roman" w:hAnsi="Times New Roman" w:cs="Times New Roman"/>
+          <w:lang w:val="en-US"/>
+        </w:rPr>
+        <w:t xml:space="preserve"> Crack: '+str(round(pred1_</w:t>
+      </w:r>
+      <w:proofErr w:type="gramStart"/>
+      <w:r>
+        <w:rPr>
+          <w:rFonts w:ascii="Times New Roman" w:hAnsi="Times New Roman" w:cs="Times New Roman"/>
+          <w:lang w:val="en-US"/>
+        </w:rPr>
         <w:t>prob[</w:t>
       </w:r>
       <w:proofErr w:type="gramEnd"/>
@@ -9280,7 +9668,7 @@
           <w:rFonts w:ascii="Times New Roman" w:hAnsi="Times New Roman" w:cs="Times New Roman"/>
           <w:lang w:val="en-US"/>
         </w:rPr>
-        <w:t>text2 = 'Large Crack: '+str(round(pred2_</w:t>
+        <w:t>text2 = 'True Crack Classification Label: '+classes[pred2[0</w:t>
       </w:r>
       <w:proofErr w:type="gramStart"/>
       <w:r>
@@ -9288,6 +9676,70 @@
           <w:rFonts w:ascii="Times New Roman" w:hAnsi="Times New Roman" w:cs="Times New Roman"/>
           <w:lang w:val="en-US"/>
         </w:rPr>
+        <w:t>]]+</w:t>
+      </w:r>
+      <w:proofErr w:type="gramEnd"/>
+      <w:r>
+        <w:rPr>
+          <w:rFonts w:ascii="Times New Roman" w:hAnsi="Times New Roman" w:cs="Times New Roman"/>
+          <w:lang w:val="en-US"/>
+        </w:rPr>
+        <w:t>'\n'\</w:t>
+      </w:r>
+    </w:p>
+    <w:p>
+      <w:pPr>
+        <w:jc w:val="both"/>
+        <w:rPr>
+          <w:rFonts w:ascii="Times New Roman" w:hAnsi="Times New Roman" w:cs="Times New Roman"/>
+          <w:lang w:val="en-US"/>
+        </w:rPr>
+      </w:pPr>
+      <w:r>
+        <w:rPr>
+          <w:rFonts w:ascii="Times New Roman" w:hAnsi="Times New Roman" w:cs="Times New Roman"/>
+          <w:lang w:val="en-US"/>
+        </w:rPr>
+        <w:t xml:space="preserve">        +'Predicted Crack Classification Label: Large\n\n\n\n\n\n\n\n\n\n\n\n'\</w:t>
+      </w:r>
+    </w:p>
+    <w:p>
+      <w:pPr>
+        <w:jc w:val="both"/>
+        <w:rPr>
+          <w:rFonts w:ascii="Times New Roman" w:hAnsi="Times New Roman" w:cs="Times New Roman"/>
+          <w:lang w:val="en-US"/>
+        </w:rPr>
+      </w:pPr>
+      <w:r>
+        <w:rPr>
+          <w:rFonts w:ascii="Times New Roman" w:hAnsi="Times New Roman" w:cs="Times New Roman"/>
+          <w:lang w:val="en-US"/>
+        </w:rPr>
+        <w:t xml:space="preserve">        +'\n\n\n\n\n\n\</w:t>
+      </w:r>
+      <w:proofErr w:type="spellStart"/>
+      <w:r>
+        <w:rPr>
+          <w:rFonts w:ascii="Times New Roman" w:hAnsi="Times New Roman" w:cs="Times New Roman"/>
+          <w:lang w:val="en-US"/>
+        </w:rPr>
+        <w:t>nLarge</w:t>
+      </w:r>
+      <w:proofErr w:type="spellEnd"/>
+      <w:r>
+        <w:rPr>
+          <w:rFonts w:ascii="Times New Roman" w:hAnsi="Times New Roman" w:cs="Times New Roman"/>
+          <w:lang w:val="en-US"/>
+        </w:rPr>
+        <w:t xml:space="preserve"> Crack: '+str(round(pred2_</w:t>
+      </w:r>
+      <w:proofErr w:type="gramStart"/>
+      <w:r>
+        <w:rPr>
+          <w:rFonts w:ascii="Times New Roman" w:hAnsi="Times New Roman" w:cs="Times New Roman"/>
+          <w:lang w:val="en-US"/>
+        </w:rPr>
         <w:t>prob[</w:t>
       </w:r>
       <w:proofErr w:type="gramEnd"/>
@@ -9533,15 +9985,6 @@
         </w:rPr>
         <w:t xml:space="preserve"> Prediction 2: Crack__20180419_13_29_14,846.bmp'))</w:t>
       </w:r>
-    </w:p>
-    <w:p>
-      <w:pPr>
-        <w:jc w:val="both"/>
-        <w:rPr>
-          <w:rFonts w:ascii="Times New Roman" w:hAnsi="Times New Roman" w:cs="Times New Roman"/>
-          <w:lang w:val="en-US"/>
-        </w:rPr>
-      </w:pPr>
     </w:p>
     <w:sectPr>
       <w:footerReference w:type="even" r:id="rId16"/>

</xml_diff>